<commit_message>
auch - Updated Resume
</commit_message>
<xml_diff>
--- a/files/PrachponleuUchResume - Copy.docx
+++ b/files/PrachponleuUchResume - Copy.docx
@@ -305,6 +305,7 @@
         </w:drawing>
       </w:r>
       <w:hyperlink r:id="rId11">
+        <w:proofErr w:type="spellStart"/>
         <w:r>
           <w:rPr>
             <w:rFonts w:eastAsia="Times"/>
@@ -314,6 +315,7 @@
           </w:rPr>
           <w:t>Github</w:t>
         </w:r>
+        <w:proofErr w:type="spellEnd"/>
       </w:hyperlink>
       <w:r>
         <w:rPr>
@@ -383,6 +385,7 @@
         <w:t xml:space="preserve"> </w:t>
       </w:r>
       <w:hyperlink r:id="rId13">
+        <w:proofErr w:type="spellStart"/>
         <w:r>
           <w:rPr>
             <w:rFonts w:eastAsia="Times"/>
@@ -392,6 +395,7 @@
           </w:rPr>
           <w:t>MyWebsite</w:t>
         </w:r>
+        <w:proofErr w:type="spellEnd"/>
       </w:hyperlink>
     </w:p>
     <w:p>
@@ -810,7 +814,21 @@
         <w:rPr>
           <w:lang w:val="en-US"/>
         </w:rPr>
-        <w:t xml:space="preserve"> to build features and resolve bugs using tools such as Springboot, Kotlin, AWS and React.</w:t>
+        <w:t xml:space="preserve"> to build features and resolve bugs using tools such as </w:t>
+      </w:r>
+      <w:proofErr w:type="spellStart"/>
+      <w:r>
+        <w:rPr>
+          <w:lang w:val="en-US"/>
+        </w:rPr>
+        <w:t>Springboot</w:t>
+      </w:r>
+      <w:proofErr w:type="spellEnd"/>
+      <w:r>
+        <w:rPr>
+          <w:lang w:val="en-US"/>
+        </w:rPr>
+        <w:t>, Kotlin, AWS and React.</w:t>
       </w:r>
     </w:p>
     <w:p>
@@ -1146,6 +1164,7 @@
         </w:rPr>
         <w:t xml:space="preserve"> creation and authentication, password reset through email using </w:t>
       </w:r>
+      <w:proofErr w:type="spellStart"/>
       <w:r>
         <w:rPr>
           <w:rFonts w:eastAsia="Times"/>
@@ -1156,6 +1175,7 @@
         </w:rPr>
         <w:t>Nodemailer</w:t>
       </w:r>
+      <w:proofErr w:type="spellEnd"/>
       <w:r>
         <w:rPr>
           <w:rFonts w:eastAsia="Times"/>
@@ -1254,6 +1274,7 @@
         </w:rPr>
         <w:t xml:space="preserve"> and </w:t>
       </w:r>
+      <w:proofErr w:type="spellStart"/>
       <w:r>
         <w:rPr>
           <w:rFonts w:eastAsia="Times"/>
@@ -1264,6 +1285,7 @@
         </w:rPr>
         <w:t>Datepicker</w:t>
       </w:r>
+      <w:proofErr w:type="spellEnd"/>
     </w:p>
     <w:p>
       <w:pPr>
@@ -1354,7 +1376,25 @@
           <w:lang w:val="en-US"/>
         </w:rPr>
         <w:lastRenderedPageBreak/>
-        <w:t>Improved Aubot’s educational website’s frontend UX and UI using React, Material UI to boost user experience satisfaction</w:t>
+        <w:t xml:space="preserve">Improved </w:t>
+      </w:r>
+      <w:proofErr w:type="spellStart"/>
+      <w:r>
+        <w:rPr>
+          <w:rFonts w:eastAsia="Times"/>
+          <w:highlight w:val="white"/>
+          <w:lang w:val="en-US"/>
+        </w:rPr>
+        <w:t>Aubot’s</w:t>
+      </w:r>
+      <w:proofErr w:type="spellEnd"/>
+      <w:r>
+        <w:rPr>
+          <w:rFonts w:eastAsia="Times"/>
+          <w:highlight w:val="white"/>
+          <w:lang w:val="en-US"/>
+        </w:rPr>
+        <w:t xml:space="preserve"> educational website’s frontend UX and UI using React, Material UI to boost user experience satisfaction</w:t>
       </w:r>
     </w:p>
     <w:p>
@@ -1703,7 +1743,61 @@
           <w:highlight w:val="white"/>
           <w:lang w:val="en-US"/>
         </w:rPr>
-        <w:t>ReactJS, Redux Toolkit, Material UI, VueJS, Bootstrap, Django, FastAPI, ExpressJS, NodeJS, Spring Boot</w:t>
+        <w:t xml:space="preserve">ReactJS, Redux Toolkit, Material UI, </w:t>
+      </w:r>
+      <w:proofErr w:type="spellStart"/>
+      <w:r>
+        <w:rPr>
+          <w:rFonts w:eastAsia="Times"/>
+          <w:highlight w:val="white"/>
+          <w:lang w:val="en-US"/>
+        </w:rPr>
+        <w:t>VueJS</w:t>
+      </w:r>
+      <w:proofErr w:type="spellEnd"/>
+      <w:r>
+        <w:rPr>
+          <w:rFonts w:eastAsia="Times"/>
+          <w:highlight w:val="white"/>
+          <w:lang w:val="en-US"/>
+        </w:rPr>
+        <w:t xml:space="preserve">, Bootstrap, Django, </w:t>
+      </w:r>
+      <w:proofErr w:type="spellStart"/>
+      <w:r>
+        <w:rPr>
+          <w:rFonts w:eastAsia="Times"/>
+          <w:highlight w:val="white"/>
+          <w:lang w:val="en-US"/>
+        </w:rPr>
+        <w:t>FastAPI</w:t>
+      </w:r>
+      <w:proofErr w:type="spellEnd"/>
+      <w:r>
+        <w:rPr>
+          <w:rFonts w:eastAsia="Times"/>
+          <w:highlight w:val="white"/>
+          <w:lang w:val="en-US"/>
+        </w:rPr>
+        <w:t xml:space="preserve">, </w:t>
+      </w:r>
+      <w:proofErr w:type="spellStart"/>
+      <w:r>
+        <w:rPr>
+          <w:rFonts w:eastAsia="Times"/>
+          <w:highlight w:val="white"/>
+          <w:lang w:val="en-US"/>
+        </w:rPr>
+        <w:t>ExpressJS</w:t>
+      </w:r>
+      <w:proofErr w:type="spellEnd"/>
+      <w:r>
+        <w:rPr>
+          <w:rFonts w:eastAsia="Times"/>
+          <w:highlight w:val="white"/>
+          <w:lang w:val="en-US"/>
+        </w:rPr>
+        <w:t>, NodeJS, Spring Boot</w:t>
       </w:r>
     </w:p>
     <w:p>
@@ -1829,7 +1923,25 @@
           <w:highlight w:val="white"/>
           <w:lang w:val="en-US"/>
         </w:rPr>
-        <w:t>AWS, Docker, Kubernetes, Terraform, ArgoCD, GitHub Actions, Backstage</w:t>
+        <w:t xml:space="preserve">AWS, Docker, Kubernetes, Terraform, </w:t>
+      </w:r>
+      <w:proofErr w:type="spellStart"/>
+      <w:r>
+        <w:rPr>
+          <w:rFonts w:eastAsia="Times"/>
+          <w:highlight w:val="white"/>
+          <w:lang w:val="en-US"/>
+        </w:rPr>
+        <w:t>ArgoCD</w:t>
+      </w:r>
+      <w:proofErr w:type="spellEnd"/>
+      <w:r>
+        <w:rPr>
+          <w:rFonts w:eastAsia="Times"/>
+          <w:highlight w:val="white"/>
+          <w:lang w:val="en-US"/>
+        </w:rPr>
+        <w:t>, GitHub Actions, Backstage</w:t>
       </w:r>
     </w:p>
     <w:p>
@@ -1972,6 +2084,69 @@
           <w:lang w:val="en-US"/>
         </w:rPr>
         <w:t>s</w:t>
+      </w:r>
+    </w:p>
+    <w:p>
+      <w:pPr>
+        <w:numPr>
+          <w:ilvl w:val="0"/>
+          <w:numId w:val="8"/>
+        </w:numPr>
+        <w:tabs>
+          <w:tab w:val="right" w:pos="10620"/>
+        </w:tabs>
+        <w:rPr>
+          <w:rFonts w:eastAsia="Times"/>
+          <w:lang w:val="en-US"/>
+        </w:rPr>
+      </w:pPr>
+      <w:r>
+        <w:rPr>
+          <w:rFonts w:eastAsia="Times"/>
+          <w:b/>
+          <w:bCs/>
+          <w:lang w:val="en-US"/>
+        </w:rPr>
+        <w:t>Soft Skills</w:t>
+      </w:r>
+      <w:r>
+        <w:rPr>
+          <w:rFonts w:eastAsia="Times"/>
+          <w:b/>
+          <w:bCs/>
+          <w:lang w:val="en-US"/>
+        </w:rPr>
+        <w:t>:</w:t>
+      </w:r>
+      <w:r>
+        <w:rPr>
+          <w:rFonts w:eastAsia="Times"/>
+          <w:lang w:val="en-US"/>
+        </w:rPr>
+        <w:t xml:space="preserve"> </w:t>
+      </w:r>
+      <w:r>
+        <w:rPr>
+          <w:rFonts w:eastAsia="Times"/>
+          <w:lang w:val="en-US"/>
+        </w:rPr>
+        <w:t xml:space="preserve">Customer Service, Teamwork, Communication, </w:t>
+      </w:r>
+      <w:proofErr w:type="spellStart"/>
+      <w:r>
+        <w:rPr>
+          <w:rFonts w:eastAsia="Times"/>
+          <w:lang w:val="en-US"/>
+        </w:rPr>
+        <w:t>Organisation</w:t>
+      </w:r>
+      <w:proofErr w:type="spellEnd"/>
+      <w:r>
+        <w:rPr>
+          <w:rFonts w:eastAsia="Times"/>
+          <w:lang w:val="en-US"/>
+        </w:rPr>
+        <w:t>, Time Management, Problem Solving, Critical Thinking</w:t>
       </w:r>
     </w:p>
     <w:p>
@@ -3738,6 +3913,7 @@
   <w:style w:type="character" w:default="1" w:styleId="DefaultParagraphFont">
     <w:name w:val="Default Paragraph Font"/>
     <w:uiPriority w:val="1"/>
+    <w:semiHidden/>
     <w:unhideWhenUsed/>
   </w:style>
   <w:style w:type="table" w:default="1" w:styleId="TableNormal">

</xml_diff>